<commit_message>
fix: disable static file mount to prevent API route override, add error handling
</commit_message>
<xml_diff>
--- a/IP梳理业务要求.docx
+++ b/IP梳理业务要求.docx
@@ -21,6 +21,40 @@
     <w:p/>
     <w:p>
       <w:pPr>
+        <w:numPr>
+          <w:ilvl w:val="0"/>
+          <w:numId w:val="1"/>
+        </w:numPr>
+        <w:rPr>
+          <w:rFonts w:hint="eastAsia"/>
+          <w:b/>
+          <w:bCs/>
+          <w:lang w:val="en-US" w:eastAsia="zh-CN"/>
+        </w:rPr>
+      </w:pPr>
+      <w:r>
+        <w:rPr>
+          <w:rFonts w:hint="eastAsia"/>
+          <w:b/>
+          <w:bCs/>
+          <w:lang w:val="en-US" w:eastAsia="zh-CN"/>
+        </w:rPr>
+        <w:t>后端开发</w:t>
+      </w:r>
+    </w:p>
+    <w:p>
+      <w:pPr>
+        <w:numPr>
+          <w:numId w:val="0"/>
+        </w:numPr>
+        <w:rPr>
+          <w:rFonts w:hint="default"/>
+          <w:lang w:val="en-US" w:eastAsia="zh-CN"/>
+        </w:rPr>
+      </w:pPr>
+    </w:p>
+    <w:p>
+      <w:pPr>
         <w:rPr>
           <w:rFonts w:hint="eastAsia"/>
           <w:lang w:val="en-US" w:eastAsia="zh-CN"/>
@@ -45,76 +79,381 @@
       <w:pPr>
         <w:numPr>
           <w:ilvl w:val="0"/>
+          <w:numId w:val="2"/>
+        </w:numPr>
+        <w:rPr>
+          <w:rFonts w:hint="default"/>
+          <w:lang w:val="en-US" w:eastAsia="zh-CN"/>
+        </w:rPr>
+      </w:pPr>
+      <w:r>
+        <w:rPr>
+          <w:rFonts w:hint="eastAsia"/>
+          <w:lang w:val="en-US" w:eastAsia="zh-CN"/>
+        </w:rPr>
+        <w:t>用户上传一批IP授权合同到特定文件夹，并说明“我方”身份</w:t>
+      </w:r>
+    </w:p>
+    <w:p>
+      <w:pPr>
+        <w:numPr>
+          <w:ilvl w:val="0"/>
+          <w:numId w:val="2"/>
+        </w:numPr>
+        <w:rPr>
+          <w:rFonts w:hint="default"/>
+          <w:lang w:val="en-US" w:eastAsia="zh-CN"/>
+        </w:rPr>
+      </w:pPr>
+      <w:r>
+        <w:rPr>
+          <w:rFonts w:hint="eastAsia"/>
+          <w:lang w:val="en-US" w:eastAsia="zh-CN"/>
+        </w:rPr>
+        <w:t>调用LLM根据“我方”信息判断每一份IP授权合同属于上游合同还是下游合同；</w:t>
+      </w:r>
+    </w:p>
+    <w:p>
+      <w:pPr>
+        <w:numPr>
+          <w:ilvl w:val="0"/>
+          <w:numId w:val="2"/>
+        </w:numPr>
+        <w:rPr>
+          <w:rFonts w:hint="default"/>
+          <w:lang w:val="en-US" w:eastAsia="zh-CN"/>
+        </w:rPr>
+      </w:pPr>
+      <w:r>
+        <w:rPr>
+          <w:rFonts w:hint="eastAsia"/>
+          <w:lang w:val="en-US" w:eastAsia="zh-CN"/>
+        </w:rPr>
+        <w:t>对于所有上游合同，调用LLM采用对应的prompts，并行梳理出上游对应表头所需信息；</w:t>
+      </w:r>
+    </w:p>
+    <w:p>
+      <w:pPr>
+        <w:numPr>
+          <w:ilvl w:val="0"/>
+          <w:numId w:val="2"/>
+        </w:numPr>
+        <w:rPr>
+          <w:rFonts w:hint="default"/>
+          <w:lang w:val="en-US" w:eastAsia="zh-CN"/>
+        </w:rPr>
+      </w:pPr>
+      <w:r>
+        <w:rPr>
+          <w:rFonts w:hint="eastAsia"/>
+          <w:lang w:val="en-US" w:eastAsia="zh-CN"/>
+        </w:rPr>
+        <w:t>为方便后续对接前端，生成两个结果：</w:t>
+      </w:r>
+      <w:r>
+        <w:rPr>
+          <w:rFonts w:hint="eastAsia"/>
+          <w:lang w:val="en-US" w:eastAsia="zh-CN"/>
+        </w:rPr>
+        <w:br w:type="textWrapping"/>
+      </w:r>
+      <w:r>
+        <w:rPr>
+          <w:rFonts w:hint="eastAsia"/>
+          <w:lang w:val="en-US" w:eastAsia="zh-CN"/>
+        </w:rPr>
+        <w:t>（1）每份上游合同结果对应一份json中间结果，允许用户修改；</w:t>
+      </w:r>
+    </w:p>
+    <w:p>
+      <w:pPr>
+        <w:numPr>
+          <w:ilvl w:val="0"/>
+          <w:numId w:val="3"/>
+        </w:numPr>
+        <w:rPr>
+          <w:rFonts w:hint="eastAsia"/>
+          <w:lang w:val="en-US" w:eastAsia="zh-CN"/>
+        </w:rPr>
+      </w:pPr>
+      <w:r>
+        <w:rPr>
+          <w:rFonts w:hint="eastAsia"/>
+          <w:lang w:val="en-US" w:eastAsia="zh-CN"/>
+        </w:rPr>
+        <w:t>用户修改后，所有上游合同结果汇总为一份csv/excel表单结果，允许用户确认。</w:t>
+      </w:r>
+    </w:p>
+    <w:p>
+      <w:pPr>
+        <w:numPr>
+          <w:ilvl w:val="0"/>
+          <w:numId w:val="3"/>
+        </w:numPr>
+        <w:rPr>
+          <w:rFonts w:hint="default"/>
+          <w:lang w:val="en-US" w:eastAsia="zh-CN"/>
+        </w:rPr>
+      </w:pPr>
+      <w:r>
+        <w:rPr>
+          <w:rFonts w:hint="eastAsia"/>
+          <w:lang w:val="en-US" w:eastAsia="zh-CN"/>
+        </w:rPr>
+        <w:t>用户确认后，本次任务的csv/excel表单结果入库，和历史结果放在一起，方便后续整体使用分析。</w:t>
+      </w:r>
+    </w:p>
+    <w:p>
+      <w:pPr>
+        <w:numPr>
+          <w:ilvl w:val="0"/>
+          <w:numId w:val="2"/>
+        </w:numPr>
+        <w:rPr>
+          <w:rFonts w:hint="default"/>
+          <w:lang w:val="en-US" w:eastAsia="zh-CN"/>
+        </w:rPr>
+      </w:pPr>
+      <w:r>
+        <w:rPr>
+          <w:rFonts w:hint="eastAsia"/>
+          <w:lang w:val="en-US" w:eastAsia="zh-CN"/>
+        </w:rPr>
+        <w:t>对于所有下游合同，和上游合同采用相同方式处理，但具体的prompts及对应表头所需信息不同。</w:t>
+      </w:r>
+    </w:p>
+    <w:p>
+      <w:pPr>
+        <w:widowControl w:val="0"/>
+        <w:numPr>
+          <w:ilvl w:val="0"/>
+          <w:numId w:val="0"/>
+        </w:numPr>
+        <w:jc w:val="both"/>
+        <w:rPr>
+          <w:rFonts w:hint="eastAsia"/>
+          <w:lang w:val="en-US" w:eastAsia="zh-CN"/>
+        </w:rPr>
+      </w:pPr>
+    </w:p>
+    <w:p>
+      <w:pPr>
+        <w:widowControl w:val="0"/>
+        <w:numPr>
+          <w:ilvl w:val="0"/>
+          <w:numId w:val="0"/>
+        </w:numPr>
+        <w:jc w:val="both"/>
+        <w:rPr>
+          <w:rFonts w:hint="eastAsia"/>
+          <w:lang w:val="en-US" w:eastAsia="zh-CN"/>
+        </w:rPr>
+      </w:pPr>
+      <w:r>
+        <w:rPr>
+          <w:rFonts w:hint="eastAsia"/>
+          <w:lang w:val="en-US" w:eastAsia="zh-CN"/>
+        </w:rPr>
+        <w:t>有几点内容需要注意：</w:t>
+      </w:r>
+    </w:p>
+    <w:p>
+      <w:pPr>
+        <w:widowControl w:val="0"/>
+        <w:numPr>
+          <w:ilvl w:val="0"/>
+          <w:numId w:val="4"/>
+        </w:numPr>
+        <w:jc w:val="both"/>
+        <w:rPr>
+          <w:rFonts w:hint="eastAsia"/>
+          <w:lang w:val="en-US" w:eastAsia="zh-CN"/>
+        </w:rPr>
+      </w:pPr>
+      <w:r>
+        <w:rPr>
+          <w:rFonts w:hint="eastAsia"/>
+          <w:lang w:val="en-US" w:eastAsia="zh-CN"/>
+        </w:rPr>
+        <w:t>文件夹 @合同样例/ 文件夹中是我们之前帮助阅文集团梳理IP合同的结果，包括处理的合同本身以及得到的字段，可以用于验证你在开发过程中生成的prompts效果。尽管如此，不能过于严格参照这些结果，因为部分内容太受限于阅文的具体业务规则，而我要开发的是通用系统。</w:t>
+      </w:r>
+    </w:p>
+    <w:p>
+      <w:pPr>
+        <w:widowControl w:val="0"/>
+        <w:numPr>
+          <w:ilvl w:val="0"/>
+          <w:numId w:val="4"/>
+        </w:numPr>
+        <w:jc w:val="both"/>
+        <w:rPr>
+          <w:rFonts w:hint="default"/>
+          <w:lang w:val="en-US" w:eastAsia="zh-CN"/>
+        </w:rPr>
+      </w:pPr>
+      <w:r>
+        <w:rPr>
+          <w:rFonts w:hint="eastAsia"/>
+          <w:lang w:val="en-US" w:eastAsia="zh-CN"/>
+        </w:rPr>
+        <w:t>文件夹 @合同样例/ 中的“我方”大部分指的是深圳腾讯，这是因为项目背景是阅文向腾讯动漫购买了这批IP资产，原始的IP合同都是以腾讯动漫的身份签约的。</w:t>
+      </w:r>
+    </w:p>
+    <w:p>
+      <w:pPr>
+        <w:widowControl w:val="0"/>
+        <w:numPr>
+          <w:ilvl w:val="0"/>
+          <w:numId w:val="4"/>
+        </w:numPr>
+        <w:jc w:val="both"/>
+        <w:rPr>
+          <w:rFonts w:hint="default"/>
+          <w:lang w:val="en-US" w:eastAsia="zh-CN"/>
+        </w:rPr>
+      </w:pPr>
+      <w:r>
+        <w:rPr>
+          <w:rFonts w:hint="eastAsia"/>
+          <w:lang w:val="en-US" w:eastAsia="zh-CN"/>
+        </w:rPr>
+        <w:t>文件夹 @表头字段/ 中的两份文件分别是上游合同和下游合同要用到的表头。</w:t>
+      </w:r>
+    </w:p>
+    <w:p>
+      <w:pPr>
+        <w:widowControl w:val="0"/>
+        <w:numPr>
+          <w:ilvl w:val="0"/>
+          <w:numId w:val="4"/>
+        </w:numPr>
+        <w:jc w:val="both"/>
+        <w:rPr>
+          <w:rFonts w:hint="default"/>
+          <w:lang w:val="en-US" w:eastAsia="zh-CN"/>
+        </w:rPr>
+      </w:pPr>
+      <w:r>
+        <w:rPr>
+          <w:rFonts w:hint="eastAsia"/>
+          <w:lang w:val="en-US" w:eastAsia="zh-CN"/>
+        </w:rPr>
+        <w:t>文件夹 @测试用例/ 中的合同是之后用来测试的，可以先不用管。</w:t>
+      </w:r>
+    </w:p>
+    <w:p>
+      <w:pPr>
+        <w:widowControl w:val="0"/>
+        <w:numPr>
+          <w:ilvl w:val="0"/>
+          <w:numId w:val="4"/>
+        </w:numPr>
+        <w:jc w:val="both"/>
+        <w:rPr>
+          <w:rFonts w:hint="default"/>
+          <w:lang w:val="en-US" w:eastAsia="zh-CN"/>
+        </w:rPr>
+      </w:pPr>
+      <w:r>
+        <w:rPr>
+          <w:rFonts w:hint="eastAsia"/>
+          <w:lang w:val="en-US" w:eastAsia="zh-CN"/>
+        </w:rPr>
+        <w:t>请单独创建一个配置文件，我会提供LLM对应的DeepSeek API Key。</w:t>
+      </w:r>
+    </w:p>
+    <w:p>
+      <w:pPr>
+        <w:widowControl w:val="0"/>
+        <w:numPr>
+          <w:ilvl w:val="0"/>
+          <w:numId w:val="4"/>
+        </w:numPr>
+        <w:jc w:val="both"/>
+        <w:rPr>
+          <w:rFonts w:hint="default"/>
+          <w:lang w:val="en-US" w:eastAsia="zh-CN"/>
+        </w:rPr>
+      </w:pPr>
+      <w:r>
+        <w:rPr>
+          <w:rFonts w:hint="eastAsia"/>
+          <w:lang w:val="en-US" w:eastAsia="zh-CN"/>
+        </w:rPr>
+        <w:t>先不用开发前端，等后台业务逻辑全部开发好后，我会统一处理。</w:t>
+      </w:r>
+    </w:p>
+    <w:p>
+      <w:pPr>
+        <w:widowControl w:val="0"/>
+        <w:numPr>
+          <w:numId w:val="0"/>
+        </w:numPr>
+        <w:jc w:val="both"/>
+        <w:rPr>
+          <w:rFonts w:hint="eastAsia"/>
+          <w:lang w:val="en-US" w:eastAsia="zh-CN"/>
+        </w:rPr>
+      </w:pPr>
+    </w:p>
+    <w:p>
+      <w:pPr>
+        <w:widowControl w:val="0"/>
+        <w:numPr>
+          <w:ilvl w:val="0"/>
           <w:numId w:val="1"/>
         </w:numPr>
-        <w:rPr>
-          <w:rFonts w:hint="default"/>
-          <w:lang w:val="en-US" w:eastAsia="zh-CN"/>
-        </w:rPr>
-      </w:pPr>
-      <w:r>
-        <w:rPr>
-          <w:rFonts w:hint="eastAsia"/>
-          <w:lang w:val="en-US" w:eastAsia="zh-CN"/>
-        </w:rPr>
-        <w:t>用户上传一批IP授权合同到特定文件夹，并说明“我方”身份</w:t>
-      </w:r>
-    </w:p>
-    <w:p>
-      <w:pPr>
-        <w:numPr>
-          <w:ilvl w:val="0"/>
-          <w:numId w:val="1"/>
-        </w:numPr>
-        <w:rPr>
-          <w:rFonts w:hint="default"/>
-          <w:lang w:val="en-US" w:eastAsia="zh-CN"/>
-        </w:rPr>
-      </w:pPr>
-      <w:r>
-        <w:rPr>
-          <w:rFonts w:hint="eastAsia"/>
-          <w:lang w:val="en-US" w:eastAsia="zh-CN"/>
-        </w:rPr>
-        <w:t>调用LLM根据“我方”信息判断每一份IP授权合同属于上游合同还是下游合同；</w:t>
-      </w:r>
-    </w:p>
-    <w:p>
-      <w:pPr>
-        <w:numPr>
-          <w:ilvl w:val="0"/>
-          <w:numId w:val="1"/>
-        </w:numPr>
-        <w:rPr>
-          <w:rFonts w:hint="default"/>
-          <w:lang w:val="en-US" w:eastAsia="zh-CN"/>
-        </w:rPr>
-      </w:pPr>
-      <w:r>
-        <w:rPr>
-          <w:rFonts w:hint="eastAsia"/>
-          <w:lang w:val="en-US" w:eastAsia="zh-CN"/>
-        </w:rPr>
-        <w:t>对于所有上游合同，调用LLM采用对应的prompts，并行梳理出上游对应表头所需信息；</w:t>
-      </w:r>
-    </w:p>
-    <w:p>
-      <w:pPr>
-        <w:numPr>
-          <w:ilvl w:val="0"/>
-          <w:numId w:val="1"/>
-        </w:numPr>
-        <w:rPr>
-          <w:rFonts w:hint="default"/>
-          <w:lang w:val="en-US" w:eastAsia="zh-CN"/>
-        </w:rPr>
-      </w:pPr>
-      <w:r>
-        <w:rPr>
-          <w:rFonts w:hint="eastAsia"/>
-          <w:lang w:val="en-US" w:eastAsia="zh-CN"/>
-        </w:rPr>
-        <w:t>为方便后续对接前端，生成两个结果：</w:t>
+        <w:ind w:left="0" w:leftChars="0" w:firstLine="0" w:firstLineChars="0"/>
+        <w:jc w:val="both"/>
+        <w:rPr>
+          <w:rFonts w:hint="eastAsia"/>
+          <w:b/>
+          <w:bCs/>
+          <w:lang w:val="en-US" w:eastAsia="zh-CN"/>
+        </w:rPr>
+      </w:pPr>
+      <w:r>
+        <w:rPr>
+          <w:rFonts w:hint="eastAsia"/>
+          <w:b/>
+          <w:bCs/>
+          <w:lang w:val="en-US" w:eastAsia="zh-CN"/>
+        </w:rPr>
+        <w:t>前端开发</w:t>
+      </w:r>
+    </w:p>
+    <w:p>
+      <w:pPr>
+        <w:widowControl w:val="0"/>
+        <w:numPr>
+          <w:numId w:val="0"/>
+        </w:numPr>
+        <w:jc w:val="both"/>
+        <w:rPr>
+          <w:rFonts w:hint="default"/>
+          <w:lang w:val="en-US" w:eastAsia="zh-CN"/>
+        </w:rPr>
+      </w:pPr>
+    </w:p>
+    <w:p>
+      <w:pPr>
+        <w:widowControl w:val="0"/>
+        <w:numPr>
+          <w:numId w:val="0"/>
+        </w:numPr>
+        <w:jc w:val="both"/>
+        <w:rPr>
+          <w:rFonts w:hint="eastAsia"/>
+          <w:lang w:val="en-US" w:eastAsia="zh-CN"/>
+        </w:rPr>
+      </w:pPr>
+      <w:bookmarkStart w:id="0" w:name="_GoBack"/>
+      <w:r>
+        <w:rPr>
+          <w:rFonts w:hint="eastAsia"/>
+          <w:lang w:val="en-US" w:eastAsia="zh-CN"/>
+        </w:rPr>
+        <w:t>现在，请为本系统开发一个匹配的前端系统，允许用户：</w:t>
       </w:r>
       <w:r>
         <w:rPr>
@@ -128,185 +467,115 @@
           <w:rFonts w:hint="eastAsia"/>
           <w:lang w:val="en-US" w:eastAsia="zh-CN"/>
         </w:rPr>
-        <w:t>（1）每份上游合同结果对应一份json中间结果，允许用户修改；</w:t>
-      </w:r>
-    </w:p>
-    <w:p>
-      <w:pPr>
-        <w:numPr>
-          <w:ilvl w:val="0"/>
-          <w:numId w:val="2"/>
-        </w:numPr>
-        <w:rPr>
-          <w:rFonts w:hint="eastAsia"/>
-          <w:lang w:val="en-US" w:eastAsia="zh-CN"/>
-        </w:rPr>
-      </w:pPr>
-      <w:r>
-        <w:rPr>
-          <w:rFonts w:hint="eastAsia"/>
-          <w:lang w:val="en-US" w:eastAsia="zh-CN"/>
-        </w:rPr>
-        <w:t>用户修改后，所有上游合同结果汇总为一份csv/excel表单结果，允许用户确认。</w:t>
-      </w:r>
-    </w:p>
-    <w:p>
-      <w:pPr>
-        <w:numPr>
-          <w:ilvl w:val="0"/>
-          <w:numId w:val="2"/>
-        </w:numPr>
-        <w:rPr>
-          <w:rFonts w:hint="default"/>
-          <w:lang w:val="en-US" w:eastAsia="zh-CN"/>
-        </w:rPr>
-      </w:pPr>
-      <w:r>
-        <w:rPr>
-          <w:rFonts w:hint="eastAsia"/>
-          <w:lang w:val="en-US" w:eastAsia="zh-CN"/>
-        </w:rPr>
-        <w:t>用户确认后，本次任务的csv/excel表单结果入库，和历史结果放在一起，方便后续整体使用分析。</w:t>
-      </w:r>
-    </w:p>
-    <w:p>
-      <w:pPr>
-        <w:numPr>
-          <w:ilvl w:val="0"/>
-          <w:numId w:val="1"/>
-        </w:numPr>
-        <w:rPr>
-          <w:rFonts w:hint="default"/>
-          <w:lang w:val="en-US" w:eastAsia="zh-CN"/>
-        </w:rPr>
-      </w:pPr>
-      <w:r>
-        <w:rPr>
-          <w:rFonts w:hint="eastAsia"/>
-          <w:lang w:val="en-US" w:eastAsia="zh-CN"/>
-        </w:rPr>
-        <w:t>对于所有下游合同，和上游合同采用相同方式处理，但具体的prompts及对应表头所需信息不同。</w:t>
-      </w:r>
-    </w:p>
-    <w:p>
-      <w:pPr>
-        <w:widowControl w:val="0"/>
-        <w:numPr>
-          <w:numId w:val="0"/>
-        </w:numPr>
-        <w:jc w:val="both"/>
-        <w:rPr>
-          <w:rFonts w:hint="eastAsia"/>
-          <w:lang w:val="en-US" w:eastAsia="zh-CN"/>
-        </w:rPr>
-      </w:pPr>
-    </w:p>
-    <w:p>
-      <w:pPr>
-        <w:widowControl w:val="0"/>
-        <w:numPr>
-          <w:numId w:val="0"/>
-        </w:numPr>
-        <w:jc w:val="both"/>
-        <w:rPr>
-          <w:rFonts w:hint="eastAsia"/>
-          <w:lang w:val="en-US" w:eastAsia="zh-CN"/>
-        </w:rPr>
-      </w:pPr>
-      <w:r>
-        <w:rPr>
-          <w:rFonts w:hint="eastAsia"/>
-          <w:lang w:val="en-US" w:eastAsia="zh-CN"/>
-        </w:rPr>
-        <w:t>有几点内容需要注意：</w:t>
-      </w:r>
-    </w:p>
-    <w:p>
-      <w:pPr>
-        <w:widowControl w:val="0"/>
-        <w:numPr>
-          <w:ilvl w:val="0"/>
-          <w:numId w:val="3"/>
-        </w:numPr>
-        <w:jc w:val="both"/>
-        <w:rPr>
-          <w:rFonts w:hint="eastAsia"/>
-          <w:lang w:val="en-US" w:eastAsia="zh-CN"/>
-        </w:rPr>
-      </w:pPr>
-      <w:r>
-        <w:rPr>
-          <w:rFonts w:hint="eastAsia"/>
-          <w:lang w:val="en-US" w:eastAsia="zh-CN"/>
-        </w:rPr>
-        <w:t>文件夹 @合同样例/ 文件夹中是我们之前帮助阅文集团梳理IP合同的结果，包括处理的合同本身以及得到的字段，可以用于验证你在开发过程中生成的prompts效果。尽管如此，不能过于严格参照这些结果，因为部分内容太受限于阅文的具体业务规则，而我要开发的是通用系统。</w:t>
-      </w:r>
-    </w:p>
-    <w:p>
-      <w:pPr>
-        <w:widowControl w:val="0"/>
-        <w:numPr>
-          <w:ilvl w:val="0"/>
-          <w:numId w:val="3"/>
-        </w:numPr>
-        <w:jc w:val="both"/>
-        <w:rPr>
-          <w:rFonts w:hint="default"/>
-          <w:lang w:val="en-US" w:eastAsia="zh-CN"/>
-        </w:rPr>
-      </w:pPr>
-      <w:r>
-        <w:rPr>
-          <w:rFonts w:hint="eastAsia"/>
-          <w:lang w:val="en-US" w:eastAsia="zh-CN"/>
-        </w:rPr>
-        <w:t>文件夹 @合同样例/ 中的“我方”大部分指的是深圳腾讯，这是因为项目背景是阅文向腾讯动漫购买了这批IP资产，原始的IP合同都是以腾讯动漫的身份签约的。</w:t>
-      </w:r>
-    </w:p>
-    <w:p>
-      <w:pPr>
-        <w:widowControl w:val="0"/>
-        <w:numPr>
-          <w:ilvl w:val="0"/>
-          <w:numId w:val="3"/>
-        </w:numPr>
-        <w:jc w:val="both"/>
-        <w:rPr>
-          <w:rFonts w:hint="default"/>
-          <w:lang w:val="en-US" w:eastAsia="zh-CN"/>
-        </w:rPr>
-      </w:pPr>
-      <w:r>
-        <w:rPr>
-          <w:rFonts w:hint="eastAsia"/>
-          <w:lang w:val="en-US" w:eastAsia="zh-CN"/>
-        </w:rPr>
-        <w:t>文件夹 @表头字段/ 中的两份文件分别是上游合同和下游合同要用到的表头。</w:t>
-      </w:r>
-      <w:bookmarkStart w:id="0" w:name="_GoBack"/>
-      <w:bookmarkEnd w:id="0"/>
-    </w:p>
-    <w:p>
-      <w:pPr>
-        <w:widowControl w:val="0"/>
-        <w:numPr>
-          <w:ilvl w:val="0"/>
-          <w:numId w:val="3"/>
-        </w:numPr>
-        <w:jc w:val="both"/>
-        <w:rPr>
-          <w:rFonts w:hint="default"/>
-          <w:lang w:val="en-US" w:eastAsia="zh-CN"/>
-        </w:rPr>
-      </w:pPr>
-      <w:r>
-        <w:rPr>
-          <w:rFonts w:hint="eastAsia"/>
-          <w:lang w:val="en-US" w:eastAsia="zh-CN"/>
-        </w:rPr>
-        <w:t>文件夹 @测试用例/ 中的合同是之后用来测试的，可以先不用管。</w:t>
-      </w:r>
-    </w:p>
+        <w:t>1. 新建任务并命名；</w:t>
+      </w:r>
+    </w:p>
+    <w:p>
+      <w:pPr>
+        <w:widowControl w:val="0"/>
+        <w:numPr>
+          <w:ilvl w:val="0"/>
+          <w:numId w:val="5"/>
+        </w:numPr>
+        <w:jc w:val="both"/>
+        <w:rPr>
+          <w:rFonts w:hint="default"/>
+          <w:lang w:val="en-US" w:eastAsia="zh-CN"/>
+        </w:rPr>
+      </w:pPr>
+      <w:r>
+        <w:rPr>
+          <w:rFonts w:hint="eastAsia"/>
+          <w:lang w:val="en-US" w:eastAsia="zh-CN"/>
+        </w:rPr>
+        <w:t>在任务中上传一批需要处理的IP授权合同；</w:t>
+      </w:r>
+    </w:p>
+    <w:p>
+      <w:pPr>
+        <w:widowControl w:val="0"/>
+        <w:numPr>
+          <w:ilvl w:val="0"/>
+          <w:numId w:val="5"/>
+        </w:numPr>
+        <w:jc w:val="both"/>
+        <w:rPr>
+          <w:rFonts w:hint="default"/>
+          <w:lang w:val="en-US" w:eastAsia="zh-CN"/>
+        </w:rPr>
+      </w:pPr>
+      <w:r>
+        <w:rPr>
+          <w:rFonts w:hint="eastAsia"/>
+          <w:lang w:val="en-US" w:eastAsia="zh-CN"/>
+        </w:rPr>
+        <w:t>点击运行，调用LLM对这批IP授权合同进行处理；</w:t>
+      </w:r>
+    </w:p>
+    <w:p>
+      <w:pPr>
+        <w:widowControl w:val="0"/>
+        <w:numPr>
+          <w:ilvl w:val="0"/>
+          <w:numId w:val="5"/>
+        </w:numPr>
+        <w:jc w:val="both"/>
+        <w:rPr>
+          <w:rFonts w:hint="default"/>
+          <w:lang w:val="en-US" w:eastAsia="zh-CN"/>
+        </w:rPr>
+      </w:pPr>
+      <w:r>
+        <w:rPr>
+          <w:rFonts w:hint="eastAsia"/>
+          <w:lang w:val="en-US" w:eastAsia="zh-CN"/>
+        </w:rPr>
+        <w:t>以表单形式显示所有处理结果（上下游合同分开两个独立表单显示）；</w:t>
+      </w:r>
+    </w:p>
+    <w:p>
+      <w:pPr>
+        <w:widowControl w:val="0"/>
+        <w:numPr>
+          <w:ilvl w:val="0"/>
+          <w:numId w:val="5"/>
+        </w:numPr>
+        <w:jc w:val="both"/>
+        <w:rPr>
+          <w:rFonts w:hint="default"/>
+          <w:lang w:val="en-US" w:eastAsia="zh-CN"/>
+        </w:rPr>
+      </w:pPr>
+      <w:r>
+        <w:rPr>
+          <w:rFonts w:hint="eastAsia"/>
+          <w:lang w:val="en-US" w:eastAsia="zh-CN"/>
+        </w:rPr>
+        <w:t>允许用户在线修改表单内容；</w:t>
+      </w:r>
+    </w:p>
+    <w:p>
+      <w:pPr>
+        <w:widowControl w:val="0"/>
+        <w:numPr>
+          <w:ilvl w:val="0"/>
+          <w:numId w:val="5"/>
+        </w:numPr>
+        <w:jc w:val="both"/>
+        <w:rPr>
+          <w:rFonts w:hint="default"/>
+          <w:lang w:val="en-US" w:eastAsia="zh-CN"/>
+        </w:rPr>
+      </w:pPr>
+      <w:r>
+        <w:rPr>
+          <w:rFonts w:hint="eastAsia"/>
+          <w:lang w:val="en-US" w:eastAsia="zh-CN"/>
+        </w:rPr>
+        <w:t>允许用户对修改后的表单内容确认入库，以便后续和历史处理结果一起进行分析。</w:t>
+      </w:r>
+    </w:p>
+    <w:bookmarkEnd w:id="0"/>
     <w:sectPr>
       <w:pgSz w:w="11906" w:h="16838"/>
       <w:pgMar w:top="1440" w:right="1800" w:bottom="1440" w:left="1800" w:header="851" w:footer="992" w:gutter="0"/>
@@ -332,6 +601,33 @@
     </w:lvl>
   </w:abstractNum>
   <w:abstractNum w:abstractNumId="1">
+    <w:nsid w:val="FC7328B6"/>
+    <w:multiLevelType w:val="singleLevel"/>
+    <w:tmpl w:val="FC7328B6"/>
+    <w:lvl w:ilvl="0" w:tentative="0">
+      <w:start w:val="2"/>
+      <w:numFmt w:val="decimal"/>
+      <w:suff w:val="space"/>
+      <w:lvlText w:val="%1."/>
+      <w:lvlJc w:val="left"/>
+    </w:lvl>
+  </w:abstractNum>
+  <w:abstractNum w:abstractNumId="2">
+    <w:nsid w:val="15FDA316"/>
+    <w:multiLevelType w:val="singleLevel"/>
+    <w:tmpl w:val="15FDA316"/>
+    <w:lvl w:ilvl="0" w:tentative="0">
+      <w:start w:val="1"/>
+      <w:numFmt w:val="chineseCounting"/>
+      <w:suff w:val="nothing"/>
+      <w:lvlText w:val="%1、"/>
+      <w:lvlJc w:val="left"/>
+      <w:rPr>
+        <w:rFonts w:hint="eastAsia"/>
+      </w:rPr>
+    </w:lvl>
+  </w:abstractNum>
+  <w:abstractNum w:abstractNumId="3">
     <w:nsid w:val="33CEAD3A"/>
     <w:multiLevelType w:val="singleLevel"/>
     <w:tmpl w:val="33CEAD3A"/>
@@ -343,7 +639,7 @@
       <w:lvlJc w:val="left"/>
     </w:lvl>
   </w:abstractNum>
-  <w:abstractNum w:abstractNumId="2">
+  <w:abstractNum w:abstractNumId="4">
     <w:nsid w:val="3DFD452C"/>
     <w:multiLevelType w:val="singleLevel"/>
     <w:tmpl w:val="3DFD452C"/>
@@ -356,13 +652,19 @@
     </w:lvl>
   </w:abstractNum>
   <w:num w:numId="1">
-    <w:abstractNumId w:val="1"/>
+    <w:abstractNumId w:val="2"/>
   </w:num>
   <w:num w:numId="2">
-    <w:abstractNumId w:val="2"/>
+    <w:abstractNumId w:val="3"/>
   </w:num>
   <w:num w:numId="3">
+    <w:abstractNumId w:val="4"/>
+  </w:num>
+  <w:num w:numId="4">
     <w:abstractNumId w:val="0"/>
+  </w:num>
+  <w:num w:numId="5">
+    <w:abstractNumId w:val="1"/>
   </w:num>
 </w:numbering>
 </file>

</xml_diff>